<commit_message>
update document, and polish the code
</commit_message>
<xml_diff>
--- a/Cycle Accurate Model.docx
+++ b/Cycle Accurate Model.docx
@@ -58,26 +58,10 @@
         <w:t xml:space="preserve"> modeling. It can be used as a software simulator before Verilog/VHDL coding. Although called “Cycle Accurate”, it can also describe transection level model, if you take “cycle” as “phase” in</w:t>
       </w:r>
       <w:r>
-        <w:t xml:space="preserve"> </w:t>
-      </w:r>
-      <w:proofErr w:type="spellStart"/>
-      <w:r>
-        <w:t>SystemC</w:t>
-      </w:r>
-      <w:proofErr w:type="spellEnd"/>
-      <w:r>
-        <w:t>.</w:t>
-      </w:r>
-      <w:r>
-        <w:t xml:space="preserve"> If you do not want to use </w:t>
-      </w:r>
-      <w:proofErr w:type="spellStart"/>
-      <w:r>
-        <w:t>SystemC</w:t>
-      </w:r>
-      <w:proofErr w:type="spellEnd"/>
-      <w:r>
-        <w:t xml:space="preserve"> or any commercial EDA simulation tools such as VCS, this model is a good start for modeling and simulating your </w:t>
+        <w:t xml:space="preserve"> SystemC.</w:t>
+      </w:r>
+      <w:r>
+        <w:t xml:space="preserve"> If you do not want to use SystemC or any commercial EDA simulation tools such as VCS, this model is a good start for modeling and simulating your </w:t>
       </w:r>
       <w:r>
         <w:t>hardware</w:t>
@@ -101,13 +85,8 @@
         </w:numPr>
         <w:ind w:firstLineChars="0"/>
       </w:pPr>
-      <w:proofErr w:type="spellStart"/>
-      <w:r>
-        <w:t>common.h</w:t>
-      </w:r>
-      <w:proofErr w:type="spellEnd"/>
-      <w:r>
-        <w:t>:</w:t>
+      <w:r>
+        <w:t>common.h:</w:t>
       </w:r>
     </w:p>
     <w:p>
@@ -124,15 +103,7 @@
         <w:t>ommonly used head file, including declaration of global variables</w:t>
       </w:r>
       <w:r>
-        <w:t xml:space="preserve">, definition of </w:t>
-      </w:r>
-      <w:proofErr w:type="spellStart"/>
-      <w:r>
-        <w:t>ca_signal</w:t>
-      </w:r>
-      <w:proofErr w:type="spellEnd"/>
-      <w:r>
-        <w:t xml:space="preserve"> class, and the declaration of assistant functions used for dump </w:t>
+        <w:t xml:space="preserve">, definition of ca_signal class, and the declaration of assistant functions used for dump </w:t>
       </w:r>
       <w:r>
         <w:t>VCD</w:t>
@@ -205,11 +176,9 @@
         </w:numPr>
         <w:ind w:firstLineChars="0"/>
       </w:pPr>
-      <w:proofErr w:type="spellStart"/>
       <w:r>
         <w:t>ca_module.h</w:t>
       </w:r>
-      <w:proofErr w:type="spellEnd"/>
     </w:p>
     <w:p>
       <w:pPr>
@@ -240,15 +209,7 @@
         <w:t>class</w:t>
       </w:r>
       <w:r>
-        <w:t xml:space="preserve"> </w:t>
-      </w:r>
-      <w:proofErr w:type="spellStart"/>
-      <w:r>
-        <w:t>ca_module</w:t>
-      </w:r>
-      <w:proofErr w:type="spellEnd"/>
-      <w:r>
-        <w:t xml:space="preserve">. All of the user defined modules are derived from </w:t>
+        <w:t xml:space="preserve"> ca_module. All of the user defined modules are derived from </w:t>
       </w:r>
       <w:r>
         <w:t>this class.</w:t>
@@ -320,11 +281,9 @@
         </w:numPr>
         <w:ind w:firstLineChars="0"/>
       </w:pPr>
-      <w:proofErr w:type="spellStart"/>
       <w:r>
         <w:t>vcd_file</w:t>
       </w:r>
-      <w:proofErr w:type="spellEnd"/>
     </w:p>
     <w:p>
       <w:pPr>
@@ -349,7 +308,6 @@
         </w:numPr>
         <w:ind w:firstLineChars="0"/>
       </w:pPr>
-      <w:proofErr w:type="spellStart"/>
       <w:r>
         <w:rPr>
           <w:rFonts w:hint="eastAsia"/>
@@ -359,7 +317,6 @@
       <w:r>
         <w:t>ime_record</w:t>
       </w:r>
-      <w:proofErr w:type="spellEnd"/>
     </w:p>
     <w:p>
       <w:pPr>
@@ -417,13 +374,8 @@
         <w:t>Class</w:t>
       </w:r>
       <w:r>
-        <w:t xml:space="preserve"> </w:t>
-      </w:r>
-      <w:proofErr w:type="spellStart"/>
-      <w:r>
-        <w:t>ca_module</w:t>
-      </w:r>
-      <w:proofErr w:type="spellEnd"/>
+        <w:t xml:space="preserve"> ca_module</w:t>
+      </w:r>
     </w:p>
     <w:p>
       <w:pPr>
@@ -436,51 +388,43 @@
         <w:t>T</w:t>
       </w:r>
       <w:r>
-        <w:t xml:space="preserve">he </w:t>
-      </w:r>
-      <w:proofErr w:type="spellStart"/>
-      <w:r>
-        <w:t>c</w:t>
-      </w:r>
-      <w:r>
-        <w:t>a_module</w:t>
-      </w:r>
-      <w:proofErr w:type="spellEnd"/>
-      <w:r>
-        <w:t xml:space="preserve"> class is an abstract base class for all the user defined modules.</w:t>
-      </w:r>
-      <w:r>
-        <w:t xml:space="preserve"> Five pure virtual functions are defined, two for simulation (run and update) and three for dump </w:t>
+        <w:t>he c</w:t>
+      </w:r>
+      <w:r>
+        <w:t>a_module class is an abstract base class for all the user defined modules.</w:t>
+      </w:r>
+      <w:r>
+        <w:t xml:space="preserve"> Five pure virtual functions are defined, </w:t>
+      </w:r>
+      <w:r>
+        <w:rPr>
+          <w:rFonts w:hint="eastAsia"/>
+        </w:rPr>
+        <w:t>th</w:t>
+      </w:r>
+      <w:r>
+        <w:t xml:space="preserve">ree </w:t>
+      </w:r>
+      <w:r>
+        <w:t>for simulation (</w:t>
+      </w:r>
+      <w:r>
+        <w:t xml:space="preserve">connect_submod, </w:t>
+      </w:r>
+      <w:r>
+        <w:t xml:space="preserve">run and update) and </w:t>
+      </w:r>
+      <w:r>
+        <w:t>two</w:t>
+      </w:r>
+      <w:r>
+        <w:t xml:space="preserve"> for dump </w:t>
       </w:r>
       <w:r>
         <w:t>VCD</w:t>
       </w:r>
       <w:r>
-        <w:t xml:space="preserve"> file (</w:t>
-      </w:r>
-      <w:proofErr w:type="spellStart"/>
-      <w:r>
-        <w:t>is_trace</w:t>
-      </w:r>
-      <w:proofErr w:type="spellEnd"/>
-      <w:r>
-        <w:t xml:space="preserve">, </w:t>
-      </w:r>
-      <w:proofErr w:type="spellStart"/>
-      <w:r>
-        <w:t>dump_sigs</w:t>
-      </w:r>
-      <w:proofErr w:type="spellEnd"/>
-      <w:r>
-        <w:t xml:space="preserve">, </w:t>
-      </w:r>
-      <w:proofErr w:type="spellStart"/>
-      <w:r>
-        <w:t>dump_inputs</w:t>
-      </w:r>
-      <w:proofErr w:type="spellEnd"/>
-      <w:r>
-        <w:t>).</w:t>
+        <w:t xml:space="preserve"> file (is_trace, dump_sigs).</w:t>
       </w:r>
     </w:p>
     <w:p/>
@@ -508,15 +452,7 @@
         <w:t>T</w:t>
       </w:r>
       <w:r>
-        <w:t xml:space="preserve">he user defined modules should be derived from the </w:t>
-      </w:r>
-      <w:proofErr w:type="spellStart"/>
-      <w:r>
-        <w:t>ca_module</w:t>
-      </w:r>
-      <w:proofErr w:type="spellEnd"/>
-      <w:r>
-        <w:t xml:space="preserve"> class. </w:t>
+        <w:t xml:space="preserve">he user defined modules should be derived from the ca_module class. </w:t>
       </w:r>
     </w:p>
     <w:p>
@@ -627,15 +563,7 @@
     </w:p>
     <w:p>
       <w:r>
-        <w:t xml:space="preserve">In the </w:t>
-      </w:r>
-      <w:proofErr w:type="spellStart"/>
-      <w:r>
-        <w:t>ca_fifo_ctrl</w:t>
-      </w:r>
-      <w:proofErr w:type="spellEnd"/>
-      <w:r>
-        <w:t xml:space="preserve"> example, the input and output struct are defined at the beginning of the class:</w:t>
+        <w:t>In the ca_fifo_ctrl example, the input and output struct are defined at the beginning of the class:</w:t>
       </w:r>
     </w:p>
     <w:p>
@@ -828,7 +756,13 @@
         <w:t xml:space="preserve"> files</w:t>
       </w:r>
       <w:r>
-        <w:t>. The bool variable trace is the flag for whether dump waves for this module, the signals and inputs vector are used for store the variables which you want to dump waves</w:t>
+        <w:t xml:space="preserve">. The bool variable trace is the flag for whether dump waves for this module, the signals vector </w:t>
+      </w:r>
+      <w:r>
+        <w:t>is</w:t>
+      </w:r>
+      <w:r>
+        <w:t xml:space="preserve"> used for store the variables which you want to dump waves</w:t>
       </w:r>
     </w:p>
     <w:p>
@@ -837,10 +771,10 @@
           <w:noProof/>
         </w:rPr>
         <w:drawing>
-          <wp:inline distT="0" distB="0" distL="0" distR="0" wp14:anchorId="1798EDB1" wp14:editId="71F97BC0">
-            <wp:extent cx="3646805" cy="745490"/>
-            <wp:effectExtent l="0" t="0" r="0" b="0"/>
-            <wp:docPr id="3" name="图片 3"/>
+          <wp:inline distT="0" distB="0" distL="0" distR="0" wp14:anchorId="5D27138E" wp14:editId="3C5BE87A">
+            <wp:extent cx="5274310" cy="917575"/>
+            <wp:effectExtent l="0" t="0" r="2540" b="0"/>
+            <wp:docPr id="23" name="图片 23"/>
             <wp:cNvGraphicFramePr>
               <a:graphicFrameLocks xmlns:a="http://schemas.openxmlformats.org/drawingml/2006/main" noChangeAspect="1"/>
             </wp:cNvGraphicFramePr>
@@ -848,7 +782,7 @@
               <a:graphicData uri="http://schemas.openxmlformats.org/drawingml/2006/picture">
                 <pic:pic xmlns:pic="http://schemas.openxmlformats.org/drawingml/2006/picture">
                   <pic:nvPicPr>
-                    <pic:cNvPr id="0" name="Picture 4"/>
+                    <pic:cNvPr id="0" name="Picture 1"/>
                     <pic:cNvPicPr>
                       <a:picLocks noChangeAspect="1" noChangeArrowheads="1"/>
                     </pic:cNvPicPr>
@@ -869,7 +803,7 @@
                   <pic:spPr bwMode="auto">
                     <a:xfrm>
                       <a:off x="0" y="0"/>
-                      <a:ext cx="3646805" cy="745490"/>
+                      <a:ext cx="5274310" cy="917575"/>
                     </a:xfrm>
                     <a:prstGeom prst="rect">
                       <a:avLst/>
@@ -912,15 +846,7 @@
         <w:t>T</w:t>
       </w:r>
       <w:r>
-        <w:t xml:space="preserve">wo constructor functions are defined in the </w:t>
-      </w:r>
-      <w:proofErr w:type="spellStart"/>
-      <w:r>
-        <w:t>ca_fifo_ctrl</w:t>
-      </w:r>
-      <w:proofErr w:type="spellEnd"/>
-      <w:r>
-        <w:t xml:space="preserve"> example. You do not need constructor function if you do not want to dump waves for this example.</w:t>
+        <w:t>wo constructor functions are defined in the ca_fifo_ctrl example. You do not need constructor function if you do not want to dump waves for this example.</w:t>
       </w:r>
     </w:p>
     <w:p>
@@ -930,10 +856,10 @@
         </w:rPr>
         <w:lastRenderedPageBreak/>
         <w:drawing>
-          <wp:inline distT="0" distB="0" distL="0" distR="0" wp14:anchorId="2813A163" wp14:editId="657740C2">
-            <wp:extent cx="5274310" cy="2785110"/>
-            <wp:effectExtent l="0" t="0" r="2540" b="0"/>
-            <wp:docPr id="4" name="图片 4"/>
+          <wp:inline distT="0" distB="0" distL="0" distR="0" wp14:anchorId="18C52919" wp14:editId="649BA9EA">
+            <wp:extent cx="5274310" cy="2738755"/>
+            <wp:effectExtent l="0" t="0" r="2540" b="4445"/>
+            <wp:docPr id="24" name="图片 24"/>
             <wp:cNvGraphicFramePr>
               <a:graphicFrameLocks xmlns:a="http://schemas.openxmlformats.org/drawingml/2006/main" noChangeAspect="1"/>
             </wp:cNvGraphicFramePr>
@@ -941,7 +867,7 @@
               <a:graphicData uri="http://schemas.openxmlformats.org/drawingml/2006/picture">
                 <pic:pic xmlns:pic="http://schemas.openxmlformats.org/drawingml/2006/picture">
                   <pic:nvPicPr>
-                    <pic:cNvPr id="0" name="Picture 5"/>
+                    <pic:cNvPr id="0" name="Picture 3"/>
                     <pic:cNvPicPr>
                       <a:picLocks noChangeAspect="1" noChangeArrowheads="1"/>
                     </pic:cNvPicPr>
@@ -962,7 +888,7 @@
                   <pic:spPr bwMode="auto">
                     <a:xfrm>
                       <a:off x="0" y="0"/>
-                      <a:ext cx="5274310" cy="2785110"/>
+                      <a:ext cx="5274310" cy="2738755"/>
                     </a:xfrm>
                     <a:prstGeom prst="rect">
                       <a:avLst/>
@@ -1014,10 +940,10 @@
           <w:noProof/>
         </w:rPr>
         <w:drawing>
-          <wp:inline distT="0" distB="0" distL="0" distR="0" wp14:anchorId="0E739B24" wp14:editId="46B851DE">
-            <wp:extent cx="3398520" cy="1168400"/>
-            <wp:effectExtent l="0" t="0" r="0" b="0"/>
-            <wp:docPr id="5" name="图片 5"/>
+          <wp:inline distT="0" distB="0" distL="0" distR="0" wp14:anchorId="1F18E161" wp14:editId="2D352954">
+            <wp:extent cx="5274310" cy="2017395"/>
+            <wp:effectExtent l="0" t="0" r="2540" b="1905"/>
+            <wp:docPr id="25" name="图片 25"/>
             <wp:cNvGraphicFramePr>
               <a:graphicFrameLocks xmlns:a="http://schemas.openxmlformats.org/drawingml/2006/main" noChangeAspect="1"/>
             </wp:cNvGraphicFramePr>
@@ -1025,7 +951,7 @@
               <a:graphicData uri="http://schemas.openxmlformats.org/drawingml/2006/picture">
                 <pic:pic xmlns:pic="http://schemas.openxmlformats.org/drawingml/2006/picture">
                   <pic:nvPicPr>
-                    <pic:cNvPr id="0" name="Picture 6"/>
+                    <pic:cNvPr id="0" name="Picture 5"/>
                     <pic:cNvPicPr>
                       <a:picLocks noChangeAspect="1" noChangeArrowheads="1"/>
                     </pic:cNvPicPr>
@@ -1046,7 +972,7 @@
                   <pic:spPr bwMode="auto">
                     <a:xfrm>
                       <a:off x="0" y="0"/>
-                      <a:ext cx="3398520" cy="1168400"/>
+                      <a:ext cx="5274310" cy="2017395"/>
                     </a:xfrm>
                     <a:prstGeom prst="rect">
                       <a:avLst/>
@@ -1065,6 +991,22 @@
     </w:p>
     <w:p>
       <w:pPr>
+        <w:rPr>
+          <w:rFonts w:hint="eastAsia"/>
+        </w:rPr>
+      </w:pPr>
+      <w:r>
+        <w:rPr>
+          <w:rFonts w:hint="eastAsia"/>
+        </w:rPr>
+        <w:t>B</w:t>
+      </w:r>
+      <w:r>
+        <w:t>ecause this module has no submodules, the connect_submodule is an empty function and do nothing.</w:t>
+      </w:r>
+    </w:p>
+    <w:p>
+      <w:pPr>
         <w:pStyle w:val="2"/>
         <w:numPr>
           <w:ilvl w:val="1"/>
@@ -1086,15 +1028,7 @@
         <w:t>T</w:t>
       </w:r>
       <w:r>
-        <w:t xml:space="preserve">he run function uses the </w:t>
-      </w:r>
-      <w:proofErr w:type="spellStart"/>
-      <w:r>
-        <w:t>valus</w:t>
-      </w:r>
-      <w:proofErr w:type="spellEnd"/>
-      <w:r>
-        <w:t xml:space="preserve"> of the n-1 cycle to calculate the value of the n cycle.</w:t>
+        <w:t>he run function uses the valus of the n-1 cycle to calculate the value of the n cycle.</w:t>
       </w:r>
       <w:r>
         <w:t xml:space="preserve"> The first section is the calculation of the combination logic of the n-1 cycle:</w:t>
@@ -1446,7 +1380,6 @@
           <w:numId w:val="8"/>
         </w:numPr>
       </w:pPr>
-      <w:proofErr w:type="spellStart"/>
       <w:r>
         <w:rPr>
           <w:rFonts w:hint="eastAsia"/>
@@ -1456,32 +1389,10 @@
       <w:r>
         <w:t>ump_sigs</w:t>
       </w:r>
-      <w:proofErr w:type="spellEnd"/>
-      <w:r>
-        <w:t xml:space="preserve"> and </w:t>
-      </w:r>
-      <w:proofErr w:type="spellStart"/>
-      <w:r>
-        <w:t>dump_inputs</w:t>
-      </w:r>
-      <w:proofErr w:type="spellEnd"/>
-    </w:p>
-    <w:p>
-      <w:proofErr w:type="spellStart"/>
-      <w:r>
-        <w:t>dump_sigs</w:t>
-      </w:r>
-      <w:proofErr w:type="spellEnd"/>
-      <w:r>
-        <w:t xml:space="preserve"> function is used for dump registers and wires, </w:t>
-      </w:r>
-      <w:proofErr w:type="spellStart"/>
-      <w:r>
-        <w:t>dump_inputs</w:t>
-      </w:r>
-      <w:proofErr w:type="spellEnd"/>
-      <w:r>
-        <w:t xml:space="preserve"> is used for dump input signals:</w:t>
+    </w:p>
+    <w:p>
+      <w:r>
+        <w:t>dump_sigs function is used for dump registers and wires, dump_inputs is used for dump input signals:</w:t>
       </w:r>
     </w:p>
     <w:p>
@@ -1491,10 +1402,10 @@
         </w:rPr>
         <w:lastRenderedPageBreak/>
         <w:drawing>
-          <wp:inline distT="0" distB="0" distL="0" distR="0" wp14:anchorId="52150C6B" wp14:editId="628F614D">
-            <wp:extent cx="3869055" cy="2975610"/>
-            <wp:effectExtent l="0" t="0" r="0" b="0"/>
-            <wp:docPr id="11" name="图片 11"/>
+          <wp:inline distT="0" distB="0" distL="0" distR="0" wp14:anchorId="573DF28C" wp14:editId="1E576115">
+            <wp:extent cx="5274310" cy="2022475"/>
+            <wp:effectExtent l="0" t="0" r="2540" b="0"/>
+            <wp:docPr id="26" name="图片 26"/>
             <wp:cNvGraphicFramePr>
               <a:graphicFrameLocks xmlns:a="http://schemas.openxmlformats.org/drawingml/2006/main" noChangeAspect="1"/>
             </wp:cNvGraphicFramePr>
@@ -1502,7 +1413,7 @@
               <a:graphicData uri="http://schemas.openxmlformats.org/drawingml/2006/picture">
                 <pic:pic xmlns:pic="http://schemas.openxmlformats.org/drawingml/2006/picture">
                   <pic:nvPicPr>
-                    <pic:cNvPr id="0" name="Picture 12"/>
+                    <pic:cNvPr id="0" name="Picture 7"/>
                     <pic:cNvPicPr>
                       <a:picLocks noChangeAspect="1" noChangeArrowheads="1"/>
                     </pic:cNvPicPr>
@@ -1523,7 +1434,7 @@
                   <pic:spPr bwMode="auto">
                     <a:xfrm>
                       <a:off x="0" y="0"/>
-                      <a:ext cx="3869055" cy="2975610"/>
+                      <a:ext cx="5274310" cy="2022475"/>
                     </a:xfrm>
                     <a:prstGeom prst="rect">
                       <a:avLst/>
@@ -1882,37 +1793,35 @@
         </w:numPr>
       </w:pPr>
       <w:r>
-        <w:rPr>
-          <w:rFonts w:hint="eastAsia"/>
-        </w:rPr>
-        <w:t>r</w:t>
-      </w:r>
-      <w:r>
-        <w:t>un</w:t>
-      </w:r>
-    </w:p>
-    <w:p>
-      <w:r>
-        <w:rPr>
-          <w:rFonts w:hint="eastAsia"/>
-        </w:rPr>
-        <w:t>I</w:t>
-      </w:r>
-      <w:r>
-        <w:t>n the run function, first connect the submodules:</w:t>
-      </w:r>
-    </w:p>
-    <w:p>
+        <w:t>Connect submodules</w:t>
+      </w:r>
+    </w:p>
+    <w:p>
+      <w:pPr>
+        <w:rPr>
+          <w:rFonts w:hint="eastAsia"/>
+        </w:rPr>
+      </w:pPr>
+      <w:r>
+        <w:t>Connect submodule inputs and outputs, and then call submodule’s connect_submod function.</w:t>
+      </w:r>
+    </w:p>
+    <w:p>
+      <w:pPr>
+        <w:rPr>
+          <w:rFonts w:hint="eastAsia"/>
+        </w:rPr>
+      </w:pPr>
       <w:r>
         <w:rPr>
           <w:noProof/>
         </w:rPr>
         <w:lastRenderedPageBreak/>
         <w:drawing>
-          <wp:inline distT="0" distB="0" distL="0" distR="0" wp14:anchorId="3C5F1741" wp14:editId="221FC43F">
-            <wp:extent cx="5274310" cy="3208655"/>
-            <wp:effectExtent l="0" t="0" r="2540" b="0"/>
-            <wp:docPr id="16" name="图片 16"/>
+          <wp:inline distT="0" distB="0" distL="0" distR="0" wp14:anchorId="03C7BEBE" wp14:editId="11B37EC3">
+            <wp:extent cx="5274310" cy="3060065"/>
+            <wp:effectExtent l="0" t="0" r="2540" b="6985"/>
+            <wp:docPr id="27" name="图片 27"/>
             <wp:cNvGraphicFramePr>
               <a:graphicFrameLocks xmlns:a="http://schemas.openxmlformats.org/drawingml/2006/main" noChangeAspect="1"/>
             </wp:cNvGraphicFramePr>
@@ -1920,7 +1829,7 @@
               <a:graphicData uri="http://schemas.openxmlformats.org/drawingml/2006/picture">
                 <pic:pic xmlns:pic="http://schemas.openxmlformats.org/drawingml/2006/picture">
                   <pic:nvPicPr>
-                    <pic:cNvPr id="0" name="Picture 1"/>
+                    <pic:cNvPr id="0" name="Picture 9"/>
                     <pic:cNvPicPr>
                       <a:picLocks noChangeAspect="1" noChangeArrowheads="1"/>
                     </pic:cNvPicPr>
@@ -1941,7 +1850,7 @@
                   <pic:spPr bwMode="auto">
                     <a:xfrm>
                       <a:off x="0" y="0"/>
-                      <a:ext cx="5274310" cy="3208655"/>
+                      <a:ext cx="5274310" cy="3060065"/>
                     </a:xfrm>
                     <a:prstGeom prst="rect">
                       <a:avLst/>
@@ -1959,8 +1868,29 @@
       </w:r>
     </w:p>
     <w:p>
-      <w:r>
-        <w:t>Then run the submodules after sequential logic:</w:t>
+      <w:pPr>
+        <w:pStyle w:val="2"/>
+        <w:numPr>
+          <w:ilvl w:val="1"/>
+          <w:numId w:val="8"/>
+        </w:numPr>
+      </w:pPr>
+      <w:r>
+        <w:rPr>
+          <w:rFonts w:hint="eastAsia"/>
+        </w:rPr>
+        <w:t>r</w:t>
+      </w:r>
+      <w:r>
+        <w:t>un</w:t>
+      </w:r>
+    </w:p>
+    <w:p>
+      <w:r>
+        <w:t>R</w:t>
+      </w:r>
+      <w:r>
+        <w:t>un the submodules after sequential logic:</w:t>
       </w:r>
     </w:p>
     <w:p>
@@ -2126,7 +2056,6 @@
         <w:rPr>
           <w:rFonts w:hint="eastAsia"/>
         </w:rPr>
-        <w:lastRenderedPageBreak/>
         <w:t>Dump</w:t>
       </w:r>
       <w:r>
@@ -2199,15 +2128,7 @@
         <w:t>T</w:t>
       </w:r>
       <w:r>
-        <w:t xml:space="preserve">he VCD file can be opened with </w:t>
-      </w:r>
-      <w:proofErr w:type="spellStart"/>
-      <w:r>
-        <w:t>gtkwave</w:t>
-      </w:r>
-      <w:proofErr w:type="spellEnd"/>
-      <w:r>
-        <w:t>, an opensource wave viewer:</w:t>
+        <w:t>he VCD file can be opened with gtkwave, an opensource wave viewer:</w:t>
       </w:r>
       <w:r>
         <w:t xml:space="preserve"> </w:t>
@@ -2223,8 +2144,6 @@
       <w:r>
         <w:t>.</w:t>
       </w:r>
-      <w:bookmarkStart w:id="0" w:name="_GoBack"/>
-      <w:bookmarkEnd w:id="0"/>
       <w:r>
         <w:t xml:space="preserve"> Verdi can convert VCD file to FSDB file automatically and view the wave.</w:t>
       </w:r>
@@ -2256,15 +2175,7 @@
         <w:t>T</w:t>
       </w:r>
       <w:r>
-        <w:t xml:space="preserve">he </w:t>
-      </w:r>
-      <w:proofErr w:type="spellStart"/>
-      <w:r>
-        <w:t>ca_signal</w:t>
-      </w:r>
-      <w:proofErr w:type="spellEnd"/>
-      <w:r>
-        <w:t xml:space="preserve"> class </w:t>
+        <w:t xml:space="preserve">he ca_signal class </w:t>
       </w:r>
       <w:r>
         <w:rPr>
@@ -2273,23 +2184,7 @@
         <w:t>is</w:t>
       </w:r>
       <w:r>
-        <w:t xml:space="preserve"> defined in </w:t>
-      </w:r>
-      <w:proofErr w:type="spellStart"/>
-      <w:r>
-        <w:t>common.h</w:t>
-      </w:r>
-      <w:proofErr w:type="spellEnd"/>
-      <w:r>
-        <w:t xml:space="preserve">. 4 members are defined in the </w:t>
-      </w:r>
-      <w:proofErr w:type="spellStart"/>
-      <w:r>
-        <w:t>ca_signal</w:t>
-      </w:r>
-      <w:proofErr w:type="spellEnd"/>
-      <w:r>
-        <w:t xml:space="preserve"> class:</w:t>
+        <w:t xml:space="preserve"> defined in common.h. 4 members are defined in the ca_signal class:</w:t>
       </w:r>
     </w:p>
     <w:p>
@@ -2321,15 +2216,7 @@
         <w:t>v</w:t>
       </w:r>
       <w:r>
-        <w:t xml:space="preserve">oid* </w:t>
-      </w:r>
-      <w:proofErr w:type="spellStart"/>
-      <w:r>
-        <w:t>old_data</w:t>
-      </w:r>
-      <w:proofErr w:type="spellEnd"/>
-      <w:r>
-        <w:t>: used for storing the pointer of the n-1 cycle, usually defined with suffix _old</w:t>
+        <w:t>oid* old_data: used for storing the pointer of the n-1 cycle, usually defined with suffix _old</w:t>
       </w:r>
     </w:p>
     <w:p>
@@ -2348,15 +2235,7 @@
         <w:t>u</w:t>
       </w:r>
       <w:r>
-        <w:t xml:space="preserve">int8_t </w:t>
-      </w:r>
-      <w:proofErr w:type="spellStart"/>
-      <w:r>
-        <w:t>len</w:t>
-      </w:r>
-      <w:proofErr w:type="spellEnd"/>
-      <w:r>
-        <w:t>: indicate the bit length of the signal.</w:t>
+        <w:t>int8_t len: indicate the bit length of the signal.</w:t>
       </w:r>
     </w:p>
     <w:p>
@@ -2375,23 +2254,7 @@
     <w:p/>
     <w:p>
       <w:r>
-        <w:t xml:space="preserve">In the constructor, 4 steps are need for dump wave: add signals, </w:t>
-      </w:r>
-      <w:proofErr w:type="spellStart"/>
-      <w:r>
-        <w:t>begin_init_signals</w:t>
-      </w:r>
-      <w:proofErr w:type="spellEnd"/>
-      <w:r>
-        <w:t xml:space="preserve">, call the constructor of the submodules, and </w:t>
-      </w:r>
-      <w:proofErr w:type="spellStart"/>
-      <w:r>
-        <w:t>end_init_signals</w:t>
-      </w:r>
-      <w:proofErr w:type="spellEnd"/>
-      <w:r>
-        <w:t>:</w:t>
+        <w:t>In the constructor, 4 steps are need for dump wave: add signals, begin_init_signals, call the constructor of the submodules, and end_init_signals:</w:t>
       </w:r>
     </w:p>
     <w:p>
@@ -2400,10 +2263,10 @@
           <w:noProof/>
         </w:rPr>
         <w:drawing>
-          <wp:inline distT="0" distB="0" distL="0" distR="0" wp14:anchorId="6B5CDBF5" wp14:editId="098AE96D">
-            <wp:extent cx="5274310" cy="2589530"/>
-            <wp:effectExtent l="0" t="0" r="2540" b="1270"/>
-            <wp:docPr id="12" name="图片 12"/>
+          <wp:inline distT="0" distB="0" distL="0" distR="0" wp14:anchorId="4D328D50" wp14:editId="0F6FDE26">
+            <wp:extent cx="5274310" cy="3416300"/>
+            <wp:effectExtent l="0" t="0" r="2540" b="0"/>
+            <wp:docPr id="29" name="图片 29"/>
             <wp:cNvGraphicFramePr>
               <a:graphicFrameLocks xmlns:a="http://schemas.openxmlformats.org/drawingml/2006/main" noChangeAspect="1"/>
             </wp:cNvGraphicFramePr>
@@ -2432,7 +2295,7 @@
                   <pic:spPr bwMode="auto">
                     <a:xfrm>
                       <a:off x="0" y="0"/>
-                      <a:ext cx="5274310" cy="2589530"/>
+                      <a:ext cx="5274310" cy="3416300"/>
                     </a:xfrm>
                     <a:prstGeom prst="rect">
                       <a:avLst/>
@@ -2448,15 +2311,6 @@
           </wp:inline>
         </w:drawing>
       </w:r>
-    </w:p>
-    <w:p>
-      <w:pPr>
-        <w:pStyle w:val="1"/>
-        <w:numPr>
-          <w:ilvl w:val="0"/>
-          <w:numId w:val="5"/>
-        </w:numPr>
-      </w:pPr>
       <w:r>
         <w:rPr>
           <w:rFonts w:hint="eastAsia"/>
@@ -2469,25 +2323,9 @@
     </w:p>
     <w:p>
       <w:r>
-        <w:t xml:space="preserve">A driver module and a main function are needed to simulated the design. A driver module can could be a special </w:t>
-      </w:r>
-      <w:proofErr w:type="spellStart"/>
-      <w:r>
-        <w:t>ca_moudule</w:t>
-      </w:r>
-      <w:proofErr w:type="spellEnd"/>
-      <w:r>
-        <w:t xml:space="preserve"> subclass with only output interface. The driver module </w:t>
-      </w:r>
-      <w:r>
         <w:lastRenderedPageBreak/>
-        <w:t xml:space="preserve">example is </w:t>
-      </w:r>
-      <w:proofErr w:type="spellStart"/>
-      <w:r>
-        <w:t>driver_monitor.h</w:t>
-      </w:r>
-      <w:proofErr w:type="spellEnd"/>
+        <w:t>A driver module and a main function are needed to simulated the design. A driver module can could be a special ca_moudule subclass with only output interface. The driver module example is driver_monitor.h</w:t>
+      </w:r>
     </w:p>
     <w:p/>
     <w:p>
@@ -2633,23 +2471,7 @@
     </w:p>
     <w:p>
       <w:r>
-        <w:t xml:space="preserve">Then use a loop (for loop if you want to simulate a certain cycles, or </w:t>
-      </w:r>
-      <w:proofErr w:type="spellStart"/>
-      <w:r>
-        <w:t>wihle</w:t>
-      </w:r>
-      <w:proofErr w:type="spellEnd"/>
-      <w:r>
-        <w:t xml:space="preserve">(1) loop if you want the </w:t>
-      </w:r>
-      <w:proofErr w:type="spellStart"/>
-      <w:r>
-        <w:t>driver_monitor</w:t>
-      </w:r>
-      <w:proofErr w:type="spellEnd"/>
-      <w:r>
-        <w:t xml:space="preserve"> module break the loop)</w:t>
+        <w:t>Then use a loop (for loop if you want to simulate a certain cycles, or wihle(1) loop if you want the driver_monitor module break the loop)</w:t>
       </w:r>
       <w:r>
         <w:t xml:space="preserve"> to simulate the design:</w:t>
@@ -2661,10 +2483,10 @@
           <w:noProof/>
         </w:rPr>
         <w:drawing>
-          <wp:inline distT="0" distB="0" distL="0" distR="0" wp14:anchorId="2EC9F336" wp14:editId="28B0F54F">
-            <wp:extent cx="5274310" cy="4833620"/>
-            <wp:effectExtent l="0" t="0" r="2540" b="5080"/>
-            <wp:docPr id="22" name="图片 22"/>
+          <wp:inline distT="0" distB="0" distL="0" distR="0" wp14:anchorId="11DBD5F0" wp14:editId="004C7243">
+            <wp:extent cx="5274310" cy="4401820"/>
+            <wp:effectExtent l="0" t="0" r="2540" b="0"/>
+            <wp:docPr id="30" name="图片 30"/>
             <wp:cNvGraphicFramePr>
               <a:graphicFrameLocks xmlns:a="http://schemas.openxmlformats.org/drawingml/2006/main" noChangeAspect="1"/>
             </wp:cNvGraphicFramePr>
@@ -2672,7 +2494,7 @@
               <a:graphicData uri="http://schemas.openxmlformats.org/drawingml/2006/picture">
                 <pic:pic xmlns:pic="http://schemas.openxmlformats.org/drawingml/2006/picture">
                   <pic:nvPicPr>
-                    <pic:cNvPr id="0" name="Picture 13"/>
+                    <pic:cNvPr id="0" name="Picture 15"/>
                     <pic:cNvPicPr>
                       <a:picLocks noChangeAspect="1" noChangeArrowheads="1"/>
                     </pic:cNvPicPr>
@@ -2693,7 +2515,7 @@
                   <pic:spPr bwMode="auto">
                     <a:xfrm>
                       <a:off x="0" y="0"/>
-                      <a:ext cx="5274310" cy="4833620"/>
+                      <a:ext cx="5274310" cy="4401820"/>
                     </a:xfrm>
                     <a:prstGeom prst="rect">
                       <a:avLst/>
@@ -2830,6 +2652,11 @@
       <w:r>
         <w:t>nify the inputs and signals wave dump</w:t>
       </w:r>
+      <w:r>
+        <w:t>(Done)</w:t>
+      </w:r>
+      <w:bookmarkStart w:id="0" w:name="_GoBack"/>
+      <w:bookmarkEnd w:id="0"/>
     </w:p>
     <w:p>
       <w:r>
@@ -2839,23 +2666,7 @@
         <w:t>B</w:t>
       </w:r>
       <w:r>
-        <w:t xml:space="preserve">ecause in the run() function, we use the n-1 cycle values to calculate n cycle values, the inputs </w:t>
-      </w:r>
-      <w:proofErr w:type="spellStart"/>
-      <w:r>
-        <w:t>can not</w:t>
-      </w:r>
-      <w:proofErr w:type="spellEnd"/>
-      <w:r>
-        <w:t xml:space="preserve"> get the n cycle value until the n+1 cycle(in the </w:t>
-      </w:r>
-      <w:proofErr w:type="spellStart"/>
-      <w:r>
-        <w:t>submodule_connect</w:t>
-      </w:r>
-      <w:proofErr w:type="spellEnd"/>
-      <w:r>
-        <w:t xml:space="preserve">), the inputs and other signals are dumped using different functions(use n-1 time marker for inputs and n for other signals). </w:t>
+        <w:t xml:space="preserve">ecause in the run() function, we use the n-1 cycle values to calculate n cycle values, the inputs can not get the n cycle value until the n+1 cycle(in the submodule_connect), the inputs and other signals are dumped using different functions(use n-1 time marker for inputs and n for other signals). </w:t>
       </w:r>
     </w:p>
     <w:p>

</xml_diff>